<commit_message>
Tweak help and user guide and add YouTube links.
</commit_message>
<xml_diff>
--- a/webapp/static/user_guide/checking_your_data_tables.docx
+++ b/webapp/static/user_guide/checking_your_data_tables.docx
@@ -16,14 +16,14 @@
           <w:sz w:val="40"/>
           <w:szCs w:val="40"/>
         </w:rPr>
-        <w:t xml:space="preserve">Checking Your </w:t>
+        <w:t>Checking Your Data Tables</w:t>
       </w:r>
       <w:r>
         <w:rPr>
           <w:sz w:val="40"/>
           <w:szCs w:val="40"/>
         </w:rPr>
-        <w:t>Data Tables</w:t>
+        <w:tab/>
       </w:r>
       <w:r>
         <w:rPr>
@@ -55,11 +55,80 @@
       </w:r>
       <w:r>
         <w:rPr>
+          <w:noProof/>
+          <w:sz w:val="36"/>
+          <w:szCs w:val="36"/>
+        </w:rPr>
+        <w:drawing>
+          <wp:inline distT="0" distB="0" distL="0" distR="0" wp14:anchorId="19D4E60C" wp14:editId="16C46612">
+            <wp:extent cx="868680" cy="192024"/>
+            <wp:effectExtent l="0" t="0" r="0" b="0"/>
+            <wp:docPr id="2" name="Picture 2" descr="Watch a short demo/discussion on YouTube">
+              <a:hlinkClick xmlns:a="http://schemas.openxmlformats.org/drawingml/2006/main" r:id="rId5" tooltip="Watch a short YouTube video"/>
+              <a:extLst xmlns:a="http://schemas.openxmlformats.org/drawingml/2006/main">
+                <a:ext uri="{C183D7F6-B498-43B3-948B-1728B52AA6E4}">
+                  <adec:decorative xmlns:adec="http://schemas.microsoft.com/office/drawing/2017/decorative" val="0"/>
+                </a:ext>
+              </a:extLst>
+            </wp:docPr>
+            <wp:cNvGraphicFramePr>
+              <a:graphicFrameLocks xmlns:a="http://schemas.openxmlformats.org/drawingml/2006/main" noChangeAspect="1"/>
+            </wp:cNvGraphicFramePr>
+            <a:graphic xmlns:a="http://schemas.openxmlformats.org/drawingml/2006/main">
+              <a:graphicData uri="http://schemas.openxmlformats.org/drawingml/2006/picture">
+                <pic:pic xmlns:pic="http://schemas.openxmlformats.org/drawingml/2006/picture">
+                  <pic:nvPicPr>
+                    <pic:cNvPr id="2" name="Picture 2" descr="Watch a short demo/discussion on YouTube">
+                      <a:hlinkClick r:id="rId5" tooltip="Watch a short YouTube video"/>
+                      <a:extLst>
+                        <a:ext uri="{C183D7F6-B498-43B3-948B-1728B52AA6E4}">
+                          <adec:decorative xmlns:adec="http://schemas.microsoft.com/office/drawing/2017/decorative" val="0"/>
+                        </a:ext>
+                      </a:extLst>
+                    </pic:cNvPr>
+                    <pic:cNvPicPr/>
+                  </pic:nvPicPr>
+                  <pic:blipFill>
+                    <a:blip r:embed="rId6" cstate="print">
+                      <a:extLst>
+                        <a:ext uri="{28A0092B-C50C-407E-A947-70E740481C1C}">
+                          <a14:useLocalDpi xmlns:a14="http://schemas.microsoft.com/office/drawing/2010/main" val="0"/>
+                        </a:ext>
+                      </a:extLst>
+                    </a:blip>
+                    <a:stretch>
+                      <a:fillRect/>
+                    </a:stretch>
+                  </pic:blipFill>
+                  <pic:spPr>
+                    <a:xfrm>
+                      <a:off x="0" y="0"/>
+                      <a:ext cx="868680" cy="192024"/>
+                    </a:xfrm>
+                    <a:prstGeom prst="rect">
+                      <a:avLst/>
+                    </a:prstGeom>
+                  </pic:spPr>
+                </pic:pic>
+              </a:graphicData>
+            </a:graphic>
+          </wp:inline>
+        </w:drawing>
+      </w:r>
+      <w:r>
+        <w:rPr>
           <w:sz w:val="40"/>
           <w:szCs w:val="40"/>
         </w:rPr>
         <w:tab/>
       </w:r>
+      <w:r>
+        <w:rPr>
+          <w:sz w:val="40"/>
+          <w:szCs w:val="40"/>
+        </w:rPr>
+        <w:tab/>
+      </w:r>
     </w:p>
     <w:p>
       <w:pPr>
@@ -85,10 +154,7 @@
         <w:t>Check Metadata</w:t>
       </w:r>
       <w:r>
-        <w:t xml:space="preserve"> feature helps you determine when you have completed all of the required and recommended</w:t>
-      </w:r>
-      <w:r>
-        <w:t xml:space="preserve"> EML metadata entries</w:t>
+        <w:t xml:space="preserve"> feature helps you determine when you have completed all of the required and recommended EML metadata entries</w:t>
       </w:r>
       <w:r>
         <w:t xml:space="preserve"> for a data package</w:t>
@@ -138,7 +204,10 @@
         <w:t>s’</w:t>
       </w:r>
       <w:r>
-        <w:t xml:space="preserve"> CSV files to check if the data table</w:t>
+        <w:t xml:space="preserve"> CSV files t</w:t>
+      </w:r>
+      <w:r>
+        <w:t>o check if the data table</w:t>
       </w:r>
       <w:r>
         <w:t>s’</w:t>
@@ -165,7 +234,13 @@
         <w:t xml:space="preserve">will </w:t>
       </w:r>
       <w:r>
-        <w:t>require the data table CSV file to be edited.</w:t>
+        <w:t>require the data table CSV file to be edited</w:t>
+      </w:r>
+      <w:r>
+        <w:t xml:space="preserve"> and re-uploaded to ezEML</w:t>
+      </w:r>
+      <w:r>
+        <w:t>.</w:t>
       </w:r>
     </w:p>
     <w:p>
@@ -207,6 +282,9 @@
     </w:p>
     <w:p>
       <w:r>
+        <w:rPr>
+          <w:noProof/>
+        </w:rPr>
         <w:drawing>
           <wp:inline distT="0" distB="0" distL="0" distR="0" wp14:anchorId="12696B7A" wp14:editId="161A62B1">
             <wp:extent cx="5943600" cy="4612640"/>
@@ -223,7 +301,7 @@
                     <pic:cNvPicPr/>
                   </pic:nvPicPr>
                   <pic:blipFill>
-                    <a:blip r:embed="rId5"/>
+                    <a:blip r:embed="rId7"/>
                     <a:stretch>
                       <a:fillRect/>
                     </a:stretch>
@@ -247,7 +325,64 @@
     <w:p>
       <w:r>
         <w:lastRenderedPageBreak/>
-        <w:t xml:space="preserve">The page lists the data tables contained in the data package. Each data table name is preceded by a status indicator: yellow for tables that haven’t been checked yet, red for tables that have been checked and have errors, and green for tables that have been checked and were found to be error free. </w:t>
+        <w:t xml:space="preserve">The page lists the data tables contained in the data package. Each data table name is preceded by a status indicator: </w:t>
+      </w:r>
+      <w:r>
+        <w:rPr>
+          <w:b/>
+          <w:bCs/>
+          <w:color w:val="FFC000"/>
+        </w:rPr>
+        <w:t>yellow</w:t>
+      </w:r>
+      <w:r>
+        <w:rPr>
+          <w:color w:val="FFC000" w:themeColor="accent4"/>
+        </w:rPr>
+        <w:t xml:space="preserve"> </w:t>
+      </w:r>
+      <w:r>
+        <w:t>for tables that haven’t been checked yet</w:t>
+      </w:r>
+      <w:r>
+        <w:t xml:space="preserve"> (or need to be re-checked because of a change in the table or its metadata)</w:t>
+      </w:r>
+      <w:r>
+        <w:t xml:space="preserve">, </w:t>
+      </w:r>
+      <w:r>
+        <w:rPr>
+          <w:b/>
+          <w:bCs/>
+          <w:color w:val="FF0000"/>
+        </w:rPr>
+        <w:t>red</w:t>
+      </w:r>
+      <w:r>
+        <w:rPr>
+          <w:color w:val="FF0000"/>
+        </w:rPr>
+        <w:t xml:space="preserve"> </w:t>
+      </w:r>
+      <w:r>
+        <w:t xml:space="preserve">for tables that have been checked and have errors, and </w:t>
+      </w:r>
+      <w:r>
+        <w:rPr>
+          <w:b/>
+          <w:bCs/>
+          <w:color w:val="00B050"/>
+        </w:rPr>
+        <w:t>green</w:t>
+      </w:r>
+      <w:r>
+        <w:rPr>
+          <w:color w:val="00B050"/>
+        </w:rPr>
+        <w:t xml:space="preserve"> </w:t>
+      </w:r>
+      <w:r>
+        <w:t xml:space="preserve">for tables that have been checked and were found to be error free. </w:t>
       </w:r>
     </w:p>
     <w:p/>
@@ -290,7 +425,7 @@
         <w:t>e</w:t>
       </w:r>
       <w:r>
-        <w:t xml:space="preserve"> up to several minutes to check. If you have a number of such tables, checking them all could be quite time-consuming, so it’s best to let you control whether and when to do the checking.</w:t>
+        <w:t xml:space="preserve"> up to several minutes to check. If you have a number of such tables, checking them all could be time-consuming, so it’s best to let you control whether and when to do the checking.</w:t>
       </w:r>
     </w:p>
     <w:p/>
@@ -364,6 +499,9 @@
     </w:p>
     <w:p>
       <w:r>
+        <w:rPr>
+          <w:noProof/>
+        </w:rPr>
         <w:drawing>
           <wp:inline distT="0" distB="0" distL="0" distR="0" wp14:anchorId="36C04F2F" wp14:editId="24567567">
             <wp:extent cx="5943600" cy="3134995"/>
@@ -380,7 +518,7 @@
                     <pic:cNvPicPr/>
                   </pic:nvPicPr>
                   <pic:blipFill>
-                    <a:blip r:embed="rId6"/>
+                    <a:blip r:embed="rId8"/>
                     <a:stretch>
                       <a:fillRect/>
                     </a:stretch>
@@ -473,7 +611,13 @@
     <w:p>
       <w:r>
         <w:lastRenderedPageBreak/>
-        <w:t xml:space="preserve">Some kinds of errors pertain to a column as a whole. In such cases, no row number is displayed. So, the </w:t>
+        <w:t>Some kinds of errors pertain to a column as a whole. In such cases, no row number is displayed. So,</w:t>
+      </w:r>
+      <w:r>
+        <w:t xml:space="preserve"> for example,</w:t>
+      </w:r>
+      <w:r>
+        <w:t xml:space="preserve"> the </w:t>
       </w:r>
       <w:proofErr w:type="spellStart"/>
       <w:r>
@@ -533,7 +677,13 @@
         <w:t>s</w:t>
       </w:r>
       <w:r>
-        <w:t xml:space="preserve"> for the first row in the range and the last row in the range, with an ellipsis (…) indicating that </w:t>
+        <w:t xml:space="preserve"> for the first row in the range and the last row in the range, with an ellipsis (…) </w:t>
+      </w:r>
+      <w:r>
+        <w:t xml:space="preserve">in between </w:t>
+      </w:r>
+      <w:r>
+        <w:t xml:space="preserve">indicating that </w:t>
       </w:r>
       <w:r>
         <w:t>the i</w:t>

</xml_diff>